<commit_message>
[Test] Update bad sample test file
</commit_message>
<xml_diff>
--- a/Samples/TestFiles/simple-word_2007.docx
+++ b/Samples/TestFiles/simple-word_2007.docx
@@ -1,6 +1,6 @@
 
 <file path=word/document.xml><?xml version="1.0" encoding="utf-8"?>
-<w:document xmlns:ve="http://schemas.openxmlformats.org/markup-compatibility/2006" xmlns:o="urn:schemas-microsoft-com:office:office" xmlns:r="http://schemas.openxmlformats.org/officeDocument/2006/relationships" xmlns:m="http://schemas.openxmlformats.org/officeDocument/2006/math" xmlns:v="urn:schemas-microsoft-com:vml" xmlns:wp="http://schemas.openxmlformats.org/drawingml/2006/wordprocessingDrawing" xmlns:w10="urn:schemas-microsoft-com:office:word" xmlns:w="http://schemas.openxmlformats.org/wordprocessingml/2006/main" xmlns:wne="http://schemas.microsoft.com/office/word/2006/wordml">
+<w:document xmlns:wpc="http://schemas.microsoft.com/office/word/2010/wordprocessingCanvas" xmlns:mc="http://schemas.openxmlformats.org/markup-compatibility/2006" xmlns:o="urn:schemas-microsoft-com:office:office" xmlns:r="http://schemas.openxmlformats.org/officeDocument/2006/relationships" xmlns:m="http://schemas.openxmlformats.org/officeDocument/2006/math" xmlns:v="urn:schemas-microsoft-com:vml" xmlns:wp14="http://schemas.microsoft.com/office/word/2010/wordprocessingDrawing" xmlns:wp="http://schemas.openxmlformats.org/drawingml/2006/wordprocessingDrawing" xmlns:w10="urn:schemas-microsoft-com:office:word" xmlns:w="http://schemas.openxmlformats.org/wordprocessingml/2006/main" xmlns:w14="http://schemas.microsoft.com/office/word/2010/wordml" xmlns:w15="http://schemas.microsoft.com/office/word/2012/wordml" xmlns:wpg="http://schemas.microsoft.com/office/word/2010/wordprocessingGroup" xmlns:wpi="http://schemas.microsoft.com/office/word/2010/wordprocessingInk" xmlns:wne="http://schemas.microsoft.com/office/word/2006/wordml" xmlns:wps="http://schemas.microsoft.com/office/word/2010/wordprocessingShape" mc:Ignorable="w14 w15 wp14">
   <w:body>
     <w:tbl>
       <w:tblPr>
@@ -14,11 +14,11 @@
           <w:insideH w:val="none" w:sz="0" w:space="0" w:color="auto"/>
           <w:insideV w:val="none" w:sz="0" w:space="0" w:color="auto"/>
         </w:tblBorders>
-        <w:tblLook w:val="04A0"/>
+        <w:tblLook w:val="04A0" w:firstRow="1" w:lastRow="0" w:firstColumn="1" w:lastColumn="0" w:noHBand="0" w:noVBand="1"/>
       </w:tblPr>
       <w:tblGrid>
-        <w:gridCol w:w="4626"/>
-        <w:gridCol w:w="4788"/>
+        <w:gridCol w:w="4806"/>
+        <w:gridCol w:w="4770"/>
       </w:tblGrid>
       <w:tr>
         <w:tc>
@@ -80,8 +80,8 @@
                   </v:handles>
                   <o:complex v:ext="view"/>
                 </v:shapetype>
-                <v:shape id="_x0000_s1028" type="#_x0000_t106" style="position:absolute;left:0;text-align:left;margin-left:179.25pt;margin-top:85.4pt;width:245.25pt;height:54pt;z-index:251666432" adj="-4236,23160">
-                  <v:fill color2="fill darken(118)" rotate="t" method="linear sigma" focus="100%" type="gradient"/>
+                <v:shape id="_x0000_s1028" type="#_x0000_t106" style="position:absolute;left:0;text-align:left;margin-left:179.25pt;margin-top:85.4pt;width:245.25pt;height:54pt;z-index:251666432" adj="-4236,23160" fillcolor="#bfbfbf [2412]">
+                  <v:fill color2="#585858" rotate="t"/>
                   <v:textbox>
                     <w:txbxContent>
                       <w:p>
@@ -95,11 +95,14 @@
               </w:pict>
             </w:r>
             <w:r>
+              <w:rPr>
+                <w:lang w:val="en-CA" w:eastAsia="zh-CN"/>
+              </w:rPr>
               <w:drawing>
                 <wp:inline distT="0" distB="0" distL="0" distR="0">
-                  <wp:extent cx="2295525" cy="1533525"/>
-                  <wp:effectExtent l="19050" t="0" r="9525" b="0"/>
-                  <wp:docPr id="2" name="Picture 0" descr="butterfly.png"/>
+                  <wp:extent cx="2054822" cy="1533525"/>
+                  <wp:effectExtent l="0" t="0" r="0" b="0"/>
+                  <wp:docPr id="2" name="Picture 0"/>
                   <wp:cNvGraphicFramePr>
                     <a:graphicFrameLocks xmlns:a="http://schemas.openxmlformats.org/drawingml/2006/main" noChangeAspect="1"/>
                   </wp:cNvGraphicFramePr>
@@ -111,7 +114,13 @@
                           <pic:cNvPicPr/>
                         </pic:nvPicPr>
                         <pic:blipFill>
-                          <a:blip r:embed="rId4" cstate="print"/>
+                          <a:blip r:embed="rId5">
+                            <a:extLst>
+                              <a:ext uri="{28A0092B-C50C-407E-A947-70E740481C1C}">
+                                <a14:useLocalDpi xmlns:a14="http://schemas.microsoft.com/office/drawing/2010/main" val="0"/>
+                              </a:ext>
+                            </a:extLst>
+                          </a:blip>
                           <a:stretch>
                             <a:fillRect/>
                           </a:stretch>
@@ -119,7 +128,7 @@
                         <pic:spPr>
                           <a:xfrm>
                             <a:off x="0" y="0"/>
-                            <a:ext cx="2295525" cy="1533525"/>
+                            <a:ext cx="2054822" cy="1533525"/>
                           </a:xfrm>
                           <a:prstGeom prst="rect">
                             <a:avLst/>
@@ -144,6 +153,8 @@
           </w:p>
           <w:p/>
         </w:tc>
+        <w:bookmarkStart w:id="0" w:name="_GoBack"/>
+        <w:bookmarkEnd w:id="0"/>
       </w:tr>
       <w:tr>
         <w:trPr>
@@ -158,6 +169,9 @@
               <w:jc w:val="center"/>
             </w:pPr>
             <w:r>
+              <w:rPr>
+                <w:lang w:val="en-CA" w:eastAsia="zh-CN"/>
+              </w:rPr>
               <w:drawing>
                 <wp:inline distT="0" distB="0" distL="0" distR="0">
                   <wp:extent cx="2276475" cy="2390775"/>
@@ -174,7 +188,7 @@
                           <pic:cNvPicPr/>
                         </pic:nvPicPr>
                         <pic:blipFill>
-                          <a:blip r:embed="rId5" cstate="print"/>
+                          <a:blip r:embed="rId6" cstate="print"/>
                           <a:srcRect b="18875"/>
                           <a:stretch>
                             <a:fillRect/>
@@ -228,19 +242,34 @@
               <w:jc w:val="center"/>
             </w:pPr>
             <w:r>
-              <w:drawing>
-                <wp:inline distT="0" distB="0" distL="0" distR="0">
-                  <wp:extent cx="2771775" cy="2133600"/>
-                  <wp:effectExtent l="19050" t="0" r="9525" b="0"/>
-                  <wp:docPr id="6" name="Chart 4"/>
-                  <wp:cNvGraphicFramePr/>
-                  <a:graphic xmlns:a="http://schemas.openxmlformats.org/drawingml/2006/main">
-                    <a:graphicData uri="http://schemas.openxmlformats.org/drawingml/2006/chart">
-                      <c:chart xmlns:c="http://schemas.openxmlformats.org/drawingml/2006/chart" xmlns:r="http://schemas.openxmlformats.org/officeDocument/2006/relationships" r:id="rId6"/>
-                    </a:graphicData>
-                  </a:graphic>
-                </wp:inline>
-              </w:drawing>
+              <w:rPr>
+                <w:lang w:val="en-CA" w:eastAsia="zh-CN"/>
+              </w:rPr>
+              <w:pict>
+                <v:shapetype id="_x0000_t75" coordsize="21600,21600" o:spt="75" o:preferrelative="t" path="m@4@5l@4@11@9@11@9@5xe" filled="f" stroked="f">
+                  <v:stroke joinstyle="miter"/>
+                  <v:formulas>
+                    <v:f eqn="if lineDrawn pixelLineWidth 0"/>
+                    <v:f eqn="sum @0 1 0"/>
+                    <v:f eqn="sum 0 0 @1"/>
+                    <v:f eqn="prod @2 1 2"/>
+                    <v:f eqn="prod @3 21600 pixelWidth"/>
+                    <v:f eqn="prod @3 21600 pixelHeight"/>
+                    <v:f eqn="sum @0 0 1"/>
+                    <v:f eqn="prod @6 1 2"/>
+                    <v:f eqn="prod @7 21600 pixelWidth"/>
+                    <v:f eqn="sum @8 21600 0"/>
+                    <v:f eqn="prod @7 21600 pixelHeight"/>
+                    <v:f eqn="sum @10 21600 0"/>
+                  </v:formulas>
+                  <v:path o:extrusionok="f" gradientshapeok="t" o:connecttype="rect"/>
+                  <o:lock v:ext="edit" aspectratio="t"/>
+                </v:shapetype>
+                <v:shape id="_x0000_s1030" type="#_x0000_t75" style="position:absolute;left:0;text-align:left;margin-left:-1.45pt;margin-top:6.7pt;width:226.35pt;height:173.55pt;z-index:251667456;mso-position-horizontal-relative:text;mso-position-vertical-relative:text" stroked="t" strokecolor="#bfbfbf [2412]" strokeweight="1pt">
+                  <v:imagedata r:id="rId7" o:title="chart"/>
+                  <w10:wrap type="square"/>
+                </v:shape>
+              </w:pict>
             </w:r>
           </w:p>
         </w:tc>
@@ -346,7 +375,7 @@
 </file>
 
 <file path=word/styles.xml><?xml version="1.0" encoding="utf-8"?>
-<w:styles xmlns:r="http://schemas.openxmlformats.org/officeDocument/2006/relationships" xmlns:w="http://schemas.openxmlformats.org/wordprocessingml/2006/main">
+<w:styles xmlns:mc="http://schemas.openxmlformats.org/markup-compatibility/2006" xmlns:r="http://schemas.openxmlformats.org/officeDocument/2006/relationships" xmlns:w="http://schemas.openxmlformats.org/wordprocessingml/2006/main" xmlns:w14="http://schemas.microsoft.com/office/word/2010/wordml" xmlns:w15="http://schemas.microsoft.com/office/word/2012/wordml" mc:Ignorable="w14 w15">
   <w:docDefaults>
     <w:rPrDefault>
       <w:rPr>
@@ -362,144 +391,378 @@
       </w:pPr>
     </w:pPrDefault>
   </w:docDefaults>
-  <w:latentStyles w:defLockedState="0" w:defUIPriority="99" w:defSemiHidden="1" w:defUnhideWhenUsed="1" w:defQFormat="0" w:count="267">
-    <w:lsdException w:name="Normal" w:semiHidden="0" w:uiPriority="0" w:unhideWhenUsed="0" w:qFormat="1"/>
-    <w:lsdException w:name="heading 1" w:semiHidden="0" w:uiPriority="9" w:unhideWhenUsed="0" w:qFormat="1"/>
-    <w:lsdException w:name="heading 2" w:uiPriority="9" w:qFormat="1"/>
-    <w:lsdException w:name="heading 3" w:uiPriority="9" w:qFormat="1"/>
-    <w:lsdException w:name="heading 4" w:uiPriority="9" w:qFormat="1"/>
-    <w:lsdException w:name="heading 5" w:uiPriority="9" w:qFormat="1"/>
-    <w:lsdException w:name="heading 6" w:uiPriority="9" w:qFormat="1"/>
-    <w:lsdException w:name="heading 7" w:uiPriority="9" w:qFormat="1"/>
-    <w:lsdException w:name="heading 8" w:uiPriority="9" w:qFormat="1"/>
-    <w:lsdException w:name="heading 9" w:uiPriority="9" w:qFormat="1"/>
-    <w:lsdException w:name="toc 1" w:uiPriority="39"/>
-    <w:lsdException w:name="toc 2" w:uiPriority="39"/>
-    <w:lsdException w:name="toc 3" w:uiPriority="39"/>
-    <w:lsdException w:name="toc 4" w:uiPriority="39"/>
-    <w:lsdException w:name="toc 5" w:uiPriority="39"/>
-    <w:lsdException w:name="toc 6" w:uiPriority="39"/>
-    <w:lsdException w:name="toc 7" w:uiPriority="39"/>
-    <w:lsdException w:name="toc 8" w:uiPriority="39"/>
-    <w:lsdException w:name="toc 9" w:uiPriority="39"/>
-    <w:lsdException w:name="caption" w:uiPriority="35" w:qFormat="1"/>
-    <w:lsdException w:name="Title" w:semiHidden="0" w:uiPriority="10" w:unhideWhenUsed="0" w:qFormat="1"/>
-    <w:lsdException w:name="Default Paragraph Font" w:uiPriority="1"/>
-    <w:lsdException w:name="Subtitle" w:semiHidden="0" w:uiPriority="11" w:unhideWhenUsed="0" w:qFormat="1"/>
-    <w:lsdException w:name="Strong" w:semiHidden="0" w:uiPriority="22" w:unhideWhenUsed="0" w:qFormat="1"/>
-    <w:lsdException w:name="Emphasis" w:semiHidden="0" w:uiPriority="20" w:unhideWhenUsed="0" w:qFormat="1"/>
-    <w:lsdException w:name="Table Grid" w:semiHidden="0" w:uiPriority="59" w:unhideWhenUsed="0"/>
-    <w:lsdException w:name="Placeholder Text" w:unhideWhenUsed="0"/>
-    <w:lsdException w:name="No Spacing" w:semiHidden="0" w:uiPriority="1" w:unhideWhenUsed="0" w:qFormat="1"/>
-    <w:lsdException w:name="Light Shading" w:semiHidden="0" w:uiPriority="60" w:unhideWhenUsed="0"/>
-    <w:lsdException w:name="Light List" w:semiHidden="0" w:uiPriority="61" w:unhideWhenUsed="0"/>
-    <w:lsdException w:name="Light Grid" w:semiHidden="0" w:uiPriority="62" w:unhideWhenUsed="0"/>
-    <w:lsdException w:name="Medium Shading 1" w:semiHidden="0" w:uiPriority="63" w:unhideWhenUsed="0"/>
-    <w:lsdException w:name="Medium Shading 2" w:semiHidden="0" w:uiPriority="64" w:unhideWhenUsed="0"/>
-    <w:lsdException w:name="Medium List 1" w:semiHidden="0" w:uiPriority="65" w:unhideWhenUsed="0"/>
-    <w:lsdException w:name="Medium List 2" w:semiHidden="0" w:uiPriority="66" w:unhideWhenUsed="0"/>
-    <w:lsdException w:name="Medium Grid 1" w:semiHidden="0" w:uiPriority="67" w:unhideWhenUsed="0"/>
-    <w:lsdException w:name="Medium Grid 2" w:semiHidden="0" w:uiPriority="68" w:unhideWhenUsed="0"/>
-    <w:lsdException w:name="Medium Grid 3" w:semiHidden="0" w:uiPriority="69" w:unhideWhenUsed="0"/>
-    <w:lsdException w:name="Dark List" w:semiHidden="0" w:uiPriority="70" w:unhideWhenUsed="0"/>
-    <w:lsdException w:name="Colorful Shading" w:semiHidden="0" w:uiPriority="71" w:unhideWhenUsed="0"/>
-    <w:lsdException w:name="Colorful List" w:semiHidden="0" w:uiPriority="72" w:unhideWhenUsed="0"/>
-    <w:lsdException w:name="Colorful Grid" w:semiHidden="0" w:uiPriority="73" w:unhideWhenUsed="0"/>
-    <w:lsdException w:name="Light Shading Accent 1" w:semiHidden="0" w:uiPriority="60" w:unhideWhenUsed="0"/>
-    <w:lsdException w:name="Light List Accent 1" w:semiHidden="0" w:uiPriority="61" w:unhideWhenUsed="0"/>
-    <w:lsdException w:name="Light Grid Accent 1" w:semiHidden="0" w:uiPriority="62" w:unhideWhenUsed="0"/>
-    <w:lsdException w:name="Medium Shading 1 Accent 1" w:semiHidden="0" w:uiPriority="63" w:unhideWhenUsed="0"/>
-    <w:lsdException w:name="Medium Shading 2 Accent 1" w:semiHidden="0" w:uiPriority="64" w:unhideWhenUsed="0"/>
-    <w:lsdException w:name="Medium List 1 Accent 1" w:semiHidden="0" w:uiPriority="65" w:unhideWhenUsed="0"/>
-    <w:lsdException w:name="Revision" w:unhideWhenUsed="0"/>
-    <w:lsdException w:name="List Paragraph" w:semiHidden="0" w:uiPriority="34" w:unhideWhenUsed="0" w:qFormat="1"/>
-    <w:lsdException w:name="Quote" w:semiHidden="0" w:uiPriority="29" w:unhideWhenUsed="0" w:qFormat="1"/>
-    <w:lsdException w:name="Intense Quote" w:semiHidden="0" w:uiPriority="30" w:unhideWhenUsed="0" w:qFormat="1"/>
-    <w:lsdException w:name="Medium List 2 Accent 1" w:semiHidden="0" w:uiPriority="66" w:unhideWhenUsed="0"/>
-    <w:lsdException w:name="Medium Grid 1 Accent 1" w:semiHidden="0" w:uiPriority="67" w:unhideWhenUsed="0"/>
-    <w:lsdException w:name="Medium Grid 2 Accent 1" w:semiHidden="0" w:uiPriority="68" w:unhideWhenUsed="0"/>
-    <w:lsdException w:name="Medium Grid 3 Accent 1" w:semiHidden="0" w:uiPriority="69" w:unhideWhenUsed="0"/>
-    <w:lsdException w:name="Dark List Accent 1" w:semiHidden="0" w:uiPriority="70" w:unhideWhenUsed="0"/>
-    <w:lsdException w:name="Colorful Shading Accent 1" w:semiHidden="0" w:uiPriority="71" w:unhideWhenUsed="0"/>
-    <w:lsdException w:name="Colorful List Accent 1" w:semiHidden="0" w:uiPriority="72" w:unhideWhenUsed="0"/>
-    <w:lsdException w:name="Colorful Grid Accent 1" w:semiHidden="0" w:uiPriority="73" w:unhideWhenUsed="0"/>
-    <w:lsdException w:name="Light Shading Accent 2" w:semiHidden="0" w:uiPriority="60" w:unhideWhenUsed="0"/>
-    <w:lsdException w:name="Light List Accent 2" w:semiHidden="0" w:uiPriority="61" w:unhideWhenUsed="0"/>
-    <w:lsdException w:name="Light Grid Accent 2" w:semiHidden="0" w:uiPriority="62" w:unhideWhenUsed="0"/>
-    <w:lsdException w:name="Medium Shading 1 Accent 2" w:semiHidden="0" w:uiPriority="63" w:unhideWhenUsed="0"/>
-    <w:lsdException w:name="Medium Shading 2 Accent 2" w:semiHidden="0" w:uiPriority="64" w:unhideWhenUsed="0"/>
-    <w:lsdException w:name="Medium List 1 Accent 2" w:semiHidden="0" w:uiPriority="65" w:unhideWhenUsed="0"/>
-    <w:lsdException w:name="Medium List 2 Accent 2" w:semiHidden="0" w:uiPriority="66" w:unhideWhenUsed="0"/>
-    <w:lsdException w:name="Medium Grid 1 Accent 2" w:semiHidden="0" w:uiPriority="67" w:unhideWhenUsed="0"/>
-    <w:lsdException w:name="Medium Grid 2 Accent 2" w:semiHidden="0" w:uiPriority="68" w:unhideWhenUsed="0"/>
-    <w:lsdException w:name="Medium Grid 3 Accent 2" w:semiHidden="0" w:uiPriority="69" w:unhideWhenUsed="0"/>
-    <w:lsdException w:name="Dark List Accent 2" w:semiHidden="0" w:uiPriority="70" w:unhideWhenUsed="0"/>
-    <w:lsdException w:name="Colorful Shading Accent 2" w:semiHidden="0" w:uiPriority="71" w:unhideWhenUsed="0"/>
-    <w:lsdException w:name="Colorful List Accent 2" w:semiHidden="0" w:uiPriority="72" w:unhideWhenUsed="0"/>
-    <w:lsdException w:name="Colorful Grid Accent 2" w:semiHidden="0" w:uiPriority="73" w:unhideWhenUsed="0"/>
-    <w:lsdException w:name="Light Shading Accent 3" w:semiHidden="0" w:uiPriority="60" w:unhideWhenUsed="0"/>
-    <w:lsdException w:name="Light List Accent 3" w:semiHidden="0" w:uiPriority="61" w:unhideWhenUsed="0"/>
-    <w:lsdException w:name="Light Grid Accent 3" w:semiHidden="0" w:uiPriority="62" w:unhideWhenUsed="0"/>
-    <w:lsdException w:name="Medium Shading 1 Accent 3" w:semiHidden="0" w:uiPriority="63" w:unhideWhenUsed="0"/>
-    <w:lsdException w:name="Medium Shading 2 Accent 3" w:semiHidden="0" w:uiPriority="64" w:unhideWhenUsed="0"/>
-    <w:lsdException w:name="Medium List 1 Accent 3" w:semiHidden="0" w:uiPriority="65" w:unhideWhenUsed="0"/>
-    <w:lsdException w:name="Medium List 2 Accent 3" w:semiHidden="0" w:uiPriority="66" w:unhideWhenUsed="0"/>
-    <w:lsdException w:name="Medium Grid 1 Accent 3" w:semiHidden="0" w:uiPriority="67" w:unhideWhenUsed="0"/>
-    <w:lsdException w:name="Medium Grid 2 Accent 3" w:semiHidden="0" w:uiPriority="68" w:unhideWhenUsed="0"/>
-    <w:lsdException w:name="Medium Grid 3 Accent 3" w:semiHidden="0" w:uiPriority="69" w:unhideWhenUsed="0"/>
-    <w:lsdException w:name="Dark List Accent 3" w:semiHidden="0" w:uiPriority="70" w:unhideWhenUsed="0"/>
-    <w:lsdException w:name="Colorful Shading Accent 3" w:semiHidden="0" w:uiPriority="71" w:unhideWhenUsed="0"/>
-    <w:lsdException w:name="Colorful List Accent 3" w:semiHidden="0" w:uiPriority="72" w:unhideWhenUsed="0"/>
-    <w:lsdException w:name="Colorful Grid Accent 3" w:semiHidden="0" w:uiPriority="73" w:unhideWhenUsed="0"/>
-    <w:lsdException w:name="Light Shading Accent 4" w:semiHidden="0" w:uiPriority="60" w:unhideWhenUsed="0"/>
-    <w:lsdException w:name="Light List Accent 4" w:semiHidden="0" w:uiPriority="61" w:unhideWhenUsed="0"/>
-    <w:lsdException w:name="Light Grid Accent 4" w:semiHidden="0" w:uiPriority="62" w:unhideWhenUsed="0"/>
-    <w:lsdException w:name="Medium Shading 1 Accent 4" w:semiHidden="0" w:uiPriority="63" w:unhideWhenUsed="0"/>
-    <w:lsdException w:name="Medium Shading 2 Accent 4" w:semiHidden="0" w:uiPriority="64" w:unhideWhenUsed="0"/>
-    <w:lsdException w:name="Medium List 1 Accent 4" w:semiHidden="0" w:uiPriority="65" w:unhideWhenUsed="0"/>
-    <w:lsdException w:name="Medium List 2 Accent 4" w:semiHidden="0" w:uiPriority="66" w:unhideWhenUsed="0"/>
-    <w:lsdException w:name="Medium Grid 1 Accent 4" w:semiHidden="0" w:uiPriority="67" w:unhideWhenUsed="0"/>
-    <w:lsdException w:name="Medium Grid 2 Accent 4" w:semiHidden="0" w:uiPriority="68" w:unhideWhenUsed="0"/>
-    <w:lsdException w:name="Medium Grid 3 Accent 4" w:semiHidden="0" w:uiPriority="69" w:unhideWhenUsed="0"/>
-    <w:lsdException w:name="Dark List Accent 4" w:semiHidden="0" w:uiPriority="70" w:unhideWhenUsed="0"/>
-    <w:lsdException w:name="Colorful Shading Accent 4" w:semiHidden="0" w:uiPriority="71" w:unhideWhenUsed="0"/>
-    <w:lsdException w:name="Colorful List Accent 4" w:semiHidden="0" w:uiPriority="72" w:unhideWhenUsed="0"/>
-    <w:lsdException w:name="Colorful Grid Accent 4" w:semiHidden="0" w:uiPriority="73" w:unhideWhenUsed="0"/>
-    <w:lsdException w:name="Light Shading Accent 5" w:semiHidden="0" w:uiPriority="60" w:unhideWhenUsed="0"/>
-    <w:lsdException w:name="Light List Accent 5" w:semiHidden="0" w:uiPriority="61" w:unhideWhenUsed="0"/>
-    <w:lsdException w:name="Light Grid Accent 5" w:semiHidden="0" w:uiPriority="62" w:unhideWhenUsed="0"/>
-    <w:lsdException w:name="Medium Shading 1 Accent 5" w:semiHidden="0" w:uiPriority="63" w:unhideWhenUsed="0"/>
-    <w:lsdException w:name="Medium Shading 2 Accent 5" w:semiHidden="0" w:uiPriority="64" w:unhideWhenUsed="0"/>
-    <w:lsdException w:name="Medium List 1 Accent 5" w:semiHidden="0" w:uiPriority="65" w:unhideWhenUsed="0"/>
-    <w:lsdException w:name="Medium List 2 Accent 5" w:semiHidden="0" w:uiPriority="66" w:unhideWhenUsed="0"/>
-    <w:lsdException w:name="Medium Grid 1 Accent 5" w:semiHidden="0" w:uiPriority="67" w:unhideWhenUsed="0"/>
-    <w:lsdException w:name="Medium Grid 2 Accent 5" w:semiHidden="0" w:uiPriority="68" w:unhideWhenUsed="0"/>
-    <w:lsdException w:name="Medium Grid 3 Accent 5" w:semiHidden="0" w:uiPriority="69" w:unhideWhenUsed="0"/>
-    <w:lsdException w:name="Dark List Accent 5" w:semiHidden="0" w:uiPriority="70" w:unhideWhenUsed="0"/>
-    <w:lsdException w:name="Colorful Shading Accent 5" w:semiHidden="0" w:uiPriority="71" w:unhideWhenUsed="0"/>
-    <w:lsdException w:name="Colorful List Accent 5" w:semiHidden="0" w:uiPriority="72" w:unhideWhenUsed="0"/>
-    <w:lsdException w:name="Colorful Grid Accent 5" w:semiHidden="0" w:uiPriority="73" w:unhideWhenUsed="0"/>
-    <w:lsdException w:name="Light Shading Accent 6" w:semiHidden="0" w:uiPriority="60" w:unhideWhenUsed="0"/>
-    <w:lsdException w:name="Light List Accent 6" w:semiHidden="0" w:uiPriority="61" w:unhideWhenUsed="0"/>
-    <w:lsdException w:name="Light Grid Accent 6" w:semiHidden="0" w:uiPriority="62" w:unhideWhenUsed="0"/>
-    <w:lsdException w:name="Medium Shading 1 Accent 6" w:semiHidden="0" w:uiPriority="63" w:unhideWhenUsed="0"/>
-    <w:lsdException w:name="Medium Shading 2 Accent 6" w:semiHidden="0" w:uiPriority="64" w:unhideWhenUsed="0"/>
-    <w:lsdException w:name="Medium List 1 Accent 6" w:semiHidden="0" w:uiPriority="65" w:unhideWhenUsed="0"/>
-    <w:lsdException w:name="Medium List 2 Accent 6" w:semiHidden="0" w:uiPriority="66" w:unhideWhenUsed="0"/>
-    <w:lsdException w:name="Medium Grid 1 Accent 6" w:semiHidden="0" w:uiPriority="67" w:unhideWhenUsed="0"/>
-    <w:lsdException w:name="Medium Grid 2 Accent 6" w:semiHidden="0" w:uiPriority="68" w:unhideWhenUsed="0"/>
-    <w:lsdException w:name="Medium Grid 3 Accent 6" w:semiHidden="0" w:uiPriority="69" w:unhideWhenUsed="0"/>
-    <w:lsdException w:name="Dark List Accent 6" w:semiHidden="0" w:uiPriority="70" w:unhideWhenUsed="0"/>
-    <w:lsdException w:name="Colorful Shading Accent 6" w:semiHidden="0" w:uiPriority="71" w:unhideWhenUsed="0"/>
-    <w:lsdException w:name="Colorful List Accent 6" w:semiHidden="0" w:uiPriority="72" w:unhideWhenUsed="0"/>
-    <w:lsdException w:name="Colorful Grid Accent 6" w:semiHidden="0" w:uiPriority="73" w:unhideWhenUsed="0"/>
-    <w:lsdException w:name="Subtle Emphasis" w:semiHidden="0" w:uiPriority="19" w:unhideWhenUsed="0" w:qFormat="1"/>
-    <w:lsdException w:name="Intense Emphasis" w:semiHidden="0" w:uiPriority="21" w:unhideWhenUsed="0" w:qFormat="1"/>
-    <w:lsdException w:name="Subtle Reference" w:semiHidden="0" w:uiPriority="31" w:unhideWhenUsed="0" w:qFormat="1"/>
-    <w:lsdException w:name="Intense Reference" w:semiHidden="0" w:uiPriority="32" w:unhideWhenUsed="0" w:qFormat="1"/>
-    <w:lsdException w:name="Book Title" w:semiHidden="0" w:uiPriority="33" w:unhideWhenUsed="0" w:qFormat="1"/>
-    <w:lsdException w:name="Bibliography" w:uiPriority="37"/>
-    <w:lsdException w:name="TOC Heading" w:uiPriority="39" w:qFormat="1"/>
+  <w:latentStyles w:defLockedState="0" w:defUIPriority="99" w:defSemiHidden="0" w:defUnhideWhenUsed="0" w:defQFormat="0" w:count="371">
+    <w:lsdException w:name="Normal" w:uiPriority="0" w:qFormat="1"/>
+    <w:lsdException w:name="heading 1" w:uiPriority="9" w:qFormat="1"/>
+    <w:lsdException w:name="heading 2" w:semiHidden="1" w:uiPriority="9" w:unhideWhenUsed="1" w:qFormat="1"/>
+    <w:lsdException w:name="heading 3" w:semiHidden="1" w:uiPriority="9" w:unhideWhenUsed="1" w:qFormat="1"/>
+    <w:lsdException w:name="heading 4" w:semiHidden="1" w:uiPriority="9" w:unhideWhenUsed="1" w:qFormat="1"/>
+    <w:lsdException w:name="heading 5" w:semiHidden="1" w:uiPriority="9" w:unhideWhenUsed="1" w:qFormat="1"/>
+    <w:lsdException w:name="heading 6" w:semiHidden="1" w:uiPriority="9" w:unhideWhenUsed="1" w:qFormat="1"/>
+    <w:lsdException w:name="heading 7" w:semiHidden="1" w:uiPriority="9" w:unhideWhenUsed="1" w:qFormat="1"/>
+    <w:lsdException w:name="heading 8" w:semiHidden="1" w:uiPriority="9" w:unhideWhenUsed="1" w:qFormat="1"/>
+    <w:lsdException w:name="heading 9" w:semiHidden="1" w:uiPriority="9" w:unhideWhenUsed="1" w:qFormat="1"/>
+    <w:lsdException w:name="index 1" w:semiHidden="1" w:unhideWhenUsed="1"/>
+    <w:lsdException w:name="index 2" w:semiHidden="1" w:unhideWhenUsed="1"/>
+    <w:lsdException w:name="index 3" w:semiHidden="1" w:unhideWhenUsed="1"/>
+    <w:lsdException w:name="index 4" w:semiHidden="1" w:unhideWhenUsed="1"/>
+    <w:lsdException w:name="index 5" w:semiHidden="1" w:unhideWhenUsed="1"/>
+    <w:lsdException w:name="index 6" w:semiHidden="1" w:unhideWhenUsed="1"/>
+    <w:lsdException w:name="index 7" w:semiHidden="1" w:unhideWhenUsed="1"/>
+    <w:lsdException w:name="index 8" w:semiHidden="1" w:unhideWhenUsed="1"/>
+    <w:lsdException w:name="index 9" w:semiHidden="1" w:unhideWhenUsed="1"/>
+    <w:lsdException w:name="toc 1" w:semiHidden="1" w:uiPriority="39" w:unhideWhenUsed="1"/>
+    <w:lsdException w:name="toc 2" w:semiHidden="1" w:uiPriority="39" w:unhideWhenUsed="1"/>
+    <w:lsdException w:name="toc 3" w:semiHidden="1" w:uiPriority="39" w:unhideWhenUsed="1"/>
+    <w:lsdException w:name="toc 4" w:semiHidden="1" w:uiPriority="39" w:unhideWhenUsed="1"/>
+    <w:lsdException w:name="toc 5" w:semiHidden="1" w:uiPriority="39" w:unhideWhenUsed="1"/>
+    <w:lsdException w:name="toc 6" w:semiHidden="1" w:uiPriority="39" w:unhideWhenUsed="1"/>
+    <w:lsdException w:name="toc 7" w:semiHidden="1" w:uiPriority="39" w:unhideWhenUsed="1"/>
+    <w:lsdException w:name="toc 8" w:semiHidden="1" w:uiPriority="39" w:unhideWhenUsed="1"/>
+    <w:lsdException w:name="toc 9" w:semiHidden="1" w:uiPriority="39" w:unhideWhenUsed="1"/>
+    <w:lsdException w:name="Normal Indent" w:semiHidden="1" w:unhideWhenUsed="1"/>
+    <w:lsdException w:name="footnote text" w:semiHidden="1" w:unhideWhenUsed="1"/>
+    <w:lsdException w:name="annotation text" w:semiHidden="1" w:unhideWhenUsed="1"/>
+    <w:lsdException w:name="header" w:semiHidden="1" w:unhideWhenUsed="1"/>
+    <w:lsdException w:name="footer" w:semiHidden="1" w:unhideWhenUsed="1"/>
+    <w:lsdException w:name="index heading" w:semiHidden="1" w:unhideWhenUsed="1"/>
+    <w:lsdException w:name="caption" w:semiHidden="1" w:uiPriority="35" w:unhideWhenUsed="1" w:qFormat="1"/>
+    <w:lsdException w:name="table of figures" w:semiHidden="1" w:unhideWhenUsed="1"/>
+    <w:lsdException w:name="envelope address" w:semiHidden="1" w:unhideWhenUsed="1"/>
+    <w:lsdException w:name="envelope return" w:semiHidden="1" w:unhideWhenUsed="1"/>
+    <w:lsdException w:name="footnote reference" w:semiHidden="1" w:unhideWhenUsed="1"/>
+    <w:lsdException w:name="annotation reference" w:semiHidden="1" w:unhideWhenUsed="1"/>
+    <w:lsdException w:name="line number" w:semiHidden="1" w:unhideWhenUsed="1"/>
+    <w:lsdException w:name="page number" w:semiHidden="1" w:unhideWhenUsed="1"/>
+    <w:lsdException w:name="endnote reference" w:semiHidden="1" w:unhideWhenUsed="1"/>
+    <w:lsdException w:name="endnote text" w:semiHidden="1" w:unhideWhenUsed="1"/>
+    <w:lsdException w:name="table of authorities" w:semiHidden="1" w:unhideWhenUsed="1"/>
+    <w:lsdException w:name="macro" w:semiHidden="1" w:unhideWhenUsed="1"/>
+    <w:lsdException w:name="toa heading" w:semiHidden="1" w:unhideWhenUsed="1"/>
+    <w:lsdException w:name="List" w:semiHidden="1" w:unhideWhenUsed="1"/>
+    <w:lsdException w:name="List Bullet" w:semiHidden="1" w:unhideWhenUsed="1"/>
+    <w:lsdException w:name="List Number" w:semiHidden="1" w:unhideWhenUsed="1"/>
+    <w:lsdException w:name="List 2" w:semiHidden="1" w:unhideWhenUsed="1"/>
+    <w:lsdException w:name="List 3" w:semiHidden="1" w:unhideWhenUsed="1"/>
+    <w:lsdException w:name="List 4" w:semiHidden="1" w:unhideWhenUsed="1"/>
+    <w:lsdException w:name="List 5" w:semiHidden="1" w:unhideWhenUsed="1"/>
+    <w:lsdException w:name="List Bullet 2" w:semiHidden="1" w:unhideWhenUsed="1"/>
+    <w:lsdException w:name="List Bullet 3" w:semiHidden="1" w:unhideWhenUsed="1"/>
+    <w:lsdException w:name="List Bullet 4" w:semiHidden="1" w:unhideWhenUsed="1"/>
+    <w:lsdException w:name="List Bullet 5" w:semiHidden="1" w:unhideWhenUsed="1"/>
+    <w:lsdException w:name="List Number 2" w:semiHidden="1" w:unhideWhenUsed="1"/>
+    <w:lsdException w:name="List Number 3" w:semiHidden="1" w:unhideWhenUsed="1"/>
+    <w:lsdException w:name="List Number 4" w:semiHidden="1" w:unhideWhenUsed="1"/>
+    <w:lsdException w:name="List Number 5" w:semiHidden="1" w:unhideWhenUsed="1"/>
+    <w:lsdException w:name="Title" w:uiPriority="10" w:qFormat="1"/>
+    <w:lsdException w:name="Closing" w:semiHidden="1" w:unhideWhenUsed="1"/>
+    <w:lsdException w:name="Signature" w:semiHidden="1" w:unhideWhenUsed="1"/>
+    <w:lsdException w:name="Default Paragraph Font" w:semiHidden="1" w:uiPriority="1" w:unhideWhenUsed="1"/>
+    <w:lsdException w:name="Body Text" w:semiHidden="1" w:unhideWhenUsed="1"/>
+    <w:lsdException w:name="Body Text Indent" w:semiHidden="1" w:unhideWhenUsed="1"/>
+    <w:lsdException w:name="List Continue" w:semiHidden="1" w:unhideWhenUsed="1"/>
+    <w:lsdException w:name="List Continue 2" w:semiHidden="1" w:unhideWhenUsed="1"/>
+    <w:lsdException w:name="List Continue 3" w:semiHidden="1" w:unhideWhenUsed="1"/>
+    <w:lsdException w:name="List Continue 4" w:semiHidden="1" w:unhideWhenUsed="1"/>
+    <w:lsdException w:name="List Continue 5" w:semiHidden="1" w:unhideWhenUsed="1"/>
+    <w:lsdException w:name="Message Header" w:semiHidden="1" w:unhideWhenUsed="1"/>
+    <w:lsdException w:name="Subtitle" w:uiPriority="11" w:qFormat="1"/>
+    <w:lsdException w:name="Salutation" w:semiHidden="1" w:unhideWhenUsed="1"/>
+    <w:lsdException w:name="Date" w:semiHidden="1" w:unhideWhenUsed="1"/>
+    <w:lsdException w:name="Body Text First Indent" w:semiHidden="1" w:unhideWhenUsed="1"/>
+    <w:lsdException w:name="Body Text First Indent 2" w:semiHidden="1" w:unhideWhenUsed="1"/>
+    <w:lsdException w:name="Note Heading" w:semiHidden="1" w:unhideWhenUsed="1"/>
+    <w:lsdException w:name="Body Text 2" w:semiHidden="1" w:unhideWhenUsed="1"/>
+    <w:lsdException w:name="Body Text 3" w:semiHidden="1" w:unhideWhenUsed="1"/>
+    <w:lsdException w:name="Body Text Indent 2" w:semiHidden="1" w:unhideWhenUsed="1"/>
+    <w:lsdException w:name="Body Text Indent 3" w:semiHidden="1" w:unhideWhenUsed="1"/>
+    <w:lsdException w:name="Block Text" w:semiHidden="1" w:unhideWhenUsed="1"/>
+    <w:lsdException w:name="Hyperlink" w:semiHidden="1" w:unhideWhenUsed="1"/>
+    <w:lsdException w:name="FollowedHyperlink" w:semiHidden="1" w:unhideWhenUsed="1"/>
+    <w:lsdException w:name="Strong" w:uiPriority="22" w:qFormat="1"/>
+    <w:lsdException w:name="Emphasis" w:uiPriority="20" w:qFormat="1"/>
+    <w:lsdException w:name="Document Map" w:semiHidden="1" w:unhideWhenUsed="1"/>
+    <w:lsdException w:name="Plain Text" w:semiHidden="1" w:unhideWhenUsed="1"/>
+    <w:lsdException w:name="E-mail Signature" w:semiHidden="1" w:unhideWhenUsed="1"/>
+    <w:lsdException w:name="HTML Top of Form" w:semiHidden="1" w:unhideWhenUsed="1"/>
+    <w:lsdException w:name="HTML Bottom of Form" w:semiHidden="1" w:unhideWhenUsed="1"/>
+    <w:lsdException w:name="Normal (Web)" w:semiHidden="1" w:unhideWhenUsed="1"/>
+    <w:lsdException w:name="HTML Acronym" w:semiHidden="1" w:unhideWhenUsed="1"/>
+    <w:lsdException w:name="HTML Address" w:semiHidden="1" w:unhideWhenUsed="1"/>
+    <w:lsdException w:name="HTML Cite" w:semiHidden="1" w:unhideWhenUsed="1"/>
+    <w:lsdException w:name="HTML Code" w:semiHidden="1" w:unhideWhenUsed="1"/>
+    <w:lsdException w:name="HTML Definition" w:semiHidden="1" w:unhideWhenUsed="1"/>
+    <w:lsdException w:name="HTML Keyboard" w:semiHidden="1" w:unhideWhenUsed="1"/>
+    <w:lsdException w:name="HTML Preformatted" w:semiHidden="1" w:unhideWhenUsed="1"/>
+    <w:lsdException w:name="HTML Sample" w:semiHidden="1" w:unhideWhenUsed="1"/>
+    <w:lsdException w:name="HTML Typewriter" w:semiHidden="1" w:unhideWhenUsed="1"/>
+    <w:lsdException w:name="HTML Variable" w:semiHidden="1" w:unhideWhenUsed="1"/>
+    <w:lsdException w:name="Normal Table" w:semiHidden="1" w:unhideWhenUsed="1"/>
+    <w:lsdException w:name="annotation subject" w:semiHidden="1" w:unhideWhenUsed="1"/>
+    <w:lsdException w:name="No List" w:semiHidden="1" w:unhideWhenUsed="1"/>
+    <w:lsdException w:name="Outline List 1" w:semiHidden="1" w:unhideWhenUsed="1"/>
+    <w:lsdException w:name="Outline List 2" w:semiHidden="1" w:unhideWhenUsed="1"/>
+    <w:lsdException w:name="Outline List 3" w:semiHidden="1" w:unhideWhenUsed="1"/>
+    <w:lsdException w:name="Table Simple 1" w:semiHidden="1" w:unhideWhenUsed="1"/>
+    <w:lsdException w:name="Table Simple 2" w:semiHidden="1" w:unhideWhenUsed="1"/>
+    <w:lsdException w:name="Table Simple 3" w:semiHidden="1" w:unhideWhenUsed="1"/>
+    <w:lsdException w:name="Table Classic 1" w:semiHidden="1" w:unhideWhenUsed="1"/>
+    <w:lsdException w:name="Table Classic 2" w:semiHidden="1" w:unhideWhenUsed="1"/>
+    <w:lsdException w:name="Table Classic 3" w:semiHidden="1" w:unhideWhenUsed="1"/>
+    <w:lsdException w:name="Table Classic 4" w:semiHidden="1" w:unhideWhenUsed="1"/>
+    <w:lsdException w:name="Table Colorful 1" w:semiHidden="1" w:unhideWhenUsed="1"/>
+    <w:lsdException w:name="Table Colorful 2" w:semiHidden="1" w:unhideWhenUsed="1"/>
+    <w:lsdException w:name="Table Colorful 3" w:semiHidden="1" w:unhideWhenUsed="1"/>
+    <w:lsdException w:name="Table Columns 1" w:semiHidden="1" w:unhideWhenUsed="1"/>
+    <w:lsdException w:name="Table Columns 2" w:semiHidden="1" w:unhideWhenUsed="1"/>
+    <w:lsdException w:name="Table Columns 3" w:semiHidden="1" w:unhideWhenUsed="1"/>
+    <w:lsdException w:name="Table Columns 4" w:semiHidden="1" w:unhideWhenUsed="1"/>
+    <w:lsdException w:name="Table Columns 5" w:semiHidden="1" w:unhideWhenUsed="1"/>
+    <w:lsdException w:name="Table Grid 1" w:semiHidden="1" w:unhideWhenUsed="1"/>
+    <w:lsdException w:name="Table Grid 2" w:semiHidden="1" w:unhideWhenUsed="1"/>
+    <w:lsdException w:name="Table Grid 3" w:semiHidden="1" w:unhideWhenUsed="1"/>
+    <w:lsdException w:name="Table Grid 4" w:semiHidden="1" w:unhideWhenUsed="1"/>
+    <w:lsdException w:name="Table Grid 5" w:semiHidden="1" w:unhideWhenUsed="1"/>
+    <w:lsdException w:name="Table Grid 6" w:semiHidden="1" w:unhideWhenUsed="1"/>
+    <w:lsdException w:name="Table Grid 7" w:semiHidden="1" w:unhideWhenUsed="1"/>
+    <w:lsdException w:name="Table Grid 8" w:semiHidden="1" w:unhideWhenUsed="1"/>
+    <w:lsdException w:name="Table List 1" w:semiHidden="1" w:unhideWhenUsed="1"/>
+    <w:lsdException w:name="Table List 2" w:semiHidden="1" w:unhideWhenUsed="1"/>
+    <w:lsdException w:name="Table List 3" w:semiHidden="1" w:unhideWhenUsed="1"/>
+    <w:lsdException w:name="Table List 4" w:semiHidden="1" w:unhideWhenUsed="1"/>
+    <w:lsdException w:name="Table List 5" w:semiHidden="1" w:unhideWhenUsed="1"/>
+    <w:lsdException w:name="Table List 6" w:semiHidden="1" w:unhideWhenUsed="1"/>
+    <w:lsdException w:name="Table List 7" w:semiHidden="1" w:unhideWhenUsed="1"/>
+    <w:lsdException w:name="Table List 8" w:semiHidden="1" w:unhideWhenUsed="1"/>
+    <w:lsdException w:name="Table 3D effects 1" w:semiHidden="1" w:unhideWhenUsed="1"/>
+    <w:lsdException w:name="Table 3D effects 2" w:semiHidden="1" w:unhideWhenUsed="1"/>
+    <w:lsdException w:name="Table 3D effects 3" w:semiHidden="1" w:unhideWhenUsed="1"/>
+    <w:lsdException w:name="Table Contemporary" w:semiHidden="1" w:unhideWhenUsed="1"/>
+    <w:lsdException w:name="Table Elegant" w:semiHidden="1" w:unhideWhenUsed="1"/>
+    <w:lsdException w:name="Table Professional" w:semiHidden="1" w:unhideWhenUsed="1"/>
+    <w:lsdException w:name="Table Subtle 1" w:semiHidden="1" w:unhideWhenUsed="1"/>
+    <w:lsdException w:name="Table Subtle 2" w:semiHidden="1" w:unhideWhenUsed="1"/>
+    <w:lsdException w:name="Table Web 1" w:semiHidden="1" w:unhideWhenUsed="1"/>
+    <w:lsdException w:name="Table Web 2" w:semiHidden="1" w:unhideWhenUsed="1"/>
+    <w:lsdException w:name="Table Web 3" w:semiHidden="1" w:unhideWhenUsed="1"/>
+    <w:lsdException w:name="Balloon Text" w:semiHidden="1" w:unhideWhenUsed="1"/>
+    <w:lsdException w:name="Table Grid" w:uiPriority="59"/>
+    <w:lsdException w:name="Table Theme" w:semiHidden="1" w:unhideWhenUsed="1"/>
+    <w:lsdException w:name="Placeholder Text" w:semiHidden="1"/>
+    <w:lsdException w:name="No Spacing" w:uiPriority="1" w:qFormat="1"/>
+    <w:lsdException w:name="Light Shading" w:uiPriority="60"/>
+    <w:lsdException w:name="Light List" w:uiPriority="61"/>
+    <w:lsdException w:name="Light Grid" w:uiPriority="62"/>
+    <w:lsdException w:name="Medium Shading 1" w:uiPriority="63"/>
+    <w:lsdException w:name="Medium Shading 2" w:uiPriority="64"/>
+    <w:lsdException w:name="Medium List 1" w:uiPriority="65"/>
+    <w:lsdException w:name="Medium List 2" w:uiPriority="66"/>
+    <w:lsdException w:name="Medium Grid 1" w:uiPriority="67"/>
+    <w:lsdException w:name="Medium Grid 2" w:uiPriority="68"/>
+    <w:lsdException w:name="Medium Grid 3" w:uiPriority="69"/>
+    <w:lsdException w:name="Dark List" w:uiPriority="70"/>
+    <w:lsdException w:name="Colorful Shading" w:uiPriority="71"/>
+    <w:lsdException w:name="Colorful List" w:uiPriority="72"/>
+    <w:lsdException w:name="Colorful Grid" w:uiPriority="73"/>
+    <w:lsdException w:name="Light Shading Accent 1" w:uiPriority="60"/>
+    <w:lsdException w:name="Light List Accent 1" w:uiPriority="61"/>
+    <w:lsdException w:name="Light Grid Accent 1" w:uiPriority="62"/>
+    <w:lsdException w:name="Medium Shading 1 Accent 1" w:uiPriority="63"/>
+    <w:lsdException w:name="Medium Shading 2 Accent 1" w:uiPriority="64"/>
+    <w:lsdException w:name="Medium List 1 Accent 1" w:uiPriority="65"/>
+    <w:lsdException w:name="Revision" w:semiHidden="1"/>
+    <w:lsdException w:name="List Paragraph" w:uiPriority="34" w:qFormat="1"/>
+    <w:lsdException w:name="Quote" w:uiPriority="29" w:qFormat="1"/>
+    <w:lsdException w:name="Intense Quote" w:uiPriority="30" w:qFormat="1"/>
+    <w:lsdException w:name="Medium List 2 Accent 1" w:uiPriority="66"/>
+    <w:lsdException w:name="Medium Grid 1 Accent 1" w:uiPriority="67"/>
+    <w:lsdException w:name="Medium Grid 2 Accent 1" w:uiPriority="68"/>
+    <w:lsdException w:name="Medium Grid 3 Accent 1" w:uiPriority="69"/>
+    <w:lsdException w:name="Dark List Accent 1" w:uiPriority="70"/>
+    <w:lsdException w:name="Colorful Shading Accent 1" w:uiPriority="71"/>
+    <w:lsdException w:name="Colorful List Accent 1" w:uiPriority="72"/>
+    <w:lsdException w:name="Colorful Grid Accent 1" w:uiPriority="73"/>
+    <w:lsdException w:name="Light Shading Accent 2" w:uiPriority="60"/>
+    <w:lsdException w:name="Light List Accent 2" w:uiPriority="61"/>
+    <w:lsdException w:name="Light Grid Accent 2" w:uiPriority="62"/>
+    <w:lsdException w:name="Medium Shading 1 Accent 2" w:uiPriority="63"/>
+    <w:lsdException w:name="Medium Shading 2 Accent 2" w:uiPriority="64"/>
+    <w:lsdException w:name="Medium List 1 Accent 2" w:uiPriority="65"/>
+    <w:lsdException w:name="Medium List 2 Accent 2" w:uiPriority="66"/>
+    <w:lsdException w:name="Medium Grid 1 Accent 2" w:uiPriority="67"/>
+    <w:lsdException w:name="Medium Grid 2 Accent 2" w:uiPriority="68"/>
+    <w:lsdException w:name="Medium Grid 3 Accent 2" w:uiPriority="69"/>
+    <w:lsdException w:name="Dark List Accent 2" w:uiPriority="70"/>
+    <w:lsdException w:name="Colorful Shading Accent 2" w:uiPriority="71"/>
+    <w:lsdException w:name="Colorful List Accent 2" w:uiPriority="72"/>
+    <w:lsdException w:name="Colorful Grid Accent 2" w:uiPriority="73"/>
+    <w:lsdException w:name="Light Shading Accent 3" w:uiPriority="60"/>
+    <w:lsdException w:name="Light List Accent 3" w:uiPriority="61"/>
+    <w:lsdException w:name="Light Grid Accent 3" w:uiPriority="62"/>
+    <w:lsdException w:name="Medium Shading 1 Accent 3" w:uiPriority="63"/>
+    <w:lsdException w:name="Medium Shading 2 Accent 3" w:uiPriority="64"/>
+    <w:lsdException w:name="Medium List 1 Accent 3" w:uiPriority="65"/>
+    <w:lsdException w:name="Medium List 2 Accent 3" w:uiPriority="66"/>
+    <w:lsdException w:name="Medium Grid 1 Accent 3" w:uiPriority="67"/>
+    <w:lsdException w:name="Medium Grid 2 Accent 3" w:uiPriority="68"/>
+    <w:lsdException w:name="Medium Grid 3 Accent 3" w:uiPriority="69"/>
+    <w:lsdException w:name="Dark List Accent 3" w:uiPriority="70"/>
+    <w:lsdException w:name="Colorful Shading Accent 3" w:uiPriority="71"/>
+    <w:lsdException w:name="Colorful List Accent 3" w:uiPriority="72"/>
+    <w:lsdException w:name="Colorful Grid Accent 3" w:uiPriority="73"/>
+    <w:lsdException w:name="Light Shading Accent 4" w:uiPriority="60"/>
+    <w:lsdException w:name="Light List Accent 4" w:uiPriority="61"/>
+    <w:lsdException w:name="Light Grid Accent 4" w:uiPriority="62"/>
+    <w:lsdException w:name="Medium Shading 1 Accent 4" w:uiPriority="63"/>
+    <w:lsdException w:name="Medium Shading 2 Accent 4" w:uiPriority="64"/>
+    <w:lsdException w:name="Medium List 1 Accent 4" w:uiPriority="65"/>
+    <w:lsdException w:name="Medium List 2 Accent 4" w:uiPriority="66"/>
+    <w:lsdException w:name="Medium Grid 1 Accent 4" w:uiPriority="67"/>
+    <w:lsdException w:name="Medium Grid 2 Accent 4" w:uiPriority="68"/>
+    <w:lsdException w:name="Medium Grid 3 Accent 4" w:uiPriority="69"/>
+    <w:lsdException w:name="Dark List Accent 4" w:uiPriority="70"/>
+    <w:lsdException w:name="Colorful Shading Accent 4" w:uiPriority="71"/>
+    <w:lsdException w:name="Colorful List Accent 4" w:uiPriority="72"/>
+    <w:lsdException w:name="Colorful Grid Accent 4" w:uiPriority="73"/>
+    <w:lsdException w:name="Light Shading Accent 5" w:uiPriority="60"/>
+    <w:lsdException w:name="Light List Accent 5" w:uiPriority="61"/>
+    <w:lsdException w:name="Light Grid Accent 5" w:uiPriority="62"/>
+    <w:lsdException w:name="Medium Shading 1 Accent 5" w:uiPriority="63"/>
+    <w:lsdException w:name="Medium Shading 2 Accent 5" w:uiPriority="64"/>
+    <w:lsdException w:name="Medium List 1 Accent 5" w:uiPriority="65"/>
+    <w:lsdException w:name="Medium List 2 Accent 5" w:uiPriority="66"/>
+    <w:lsdException w:name="Medium Grid 1 Accent 5" w:uiPriority="67"/>
+    <w:lsdException w:name="Medium Grid 2 Accent 5" w:uiPriority="68"/>
+    <w:lsdException w:name="Medium Grid 3 Accent 5" w:uiPriority="69"/>
+    <w:lsdException w:name="Dark List Accent 5" w:uiPriority="70"/>
+    <w:lsdException w:name="Colorful Shading Accent 5" w:uiPriority="71"/>
+    <w:lsdException w:name="Colorful List Accent 5" w:uiPriority="72"/>
+    <w:lsdException w:name="Colorful Grid Accent 5" w:uiPriority="73"/>
+    <w:lsdException w:name="Light Shading Accent 6" w:uiPriority="60"/>
+    <w:lsdException w:name="Light List Accent 6" w:uiPriority="61"/>
+    <w:lsdException w:name="Light Grid Accent 6" w:uiPriority="62"/>
+    <w:lsdException w:name="Medium Shading 1 Accent 6" w:uiPriority="63"/>
+    <w:lsdException w:name="Medium Shading 2 Accent 6" w:uiPriority="64"/>
+    <w:lsdException w:name="Medium List 1 Accent 6" w:uiPriority="65"/>
+    <w:lsdException w:name="Medium List 2 Accent 6" w:uiPriority="66"/>
+    <w:lsdException w:name="Medium Grid 1 Accent 6" w:uiPriority="67"/>
+    <w:lsdException w:name="Medium Grid 2 Accent 6" w:uiPriority="68"/>
+    <w:lsdException w:name="Medium Grid 3 Accent 6" w:uiPriority="69"/>
+    <w:lsdException w:name="Dark List Accent 6" w:uiPriority="70"/>
+    <w:lsdException w:name="Colorful Shading Accent 6" w:uiPriority="71"/>
+    <w:lsdException w:name="Colorful List Accent 6" w:uiPriority="72"/>
+    <w:lsdException w:name="Colorful Grid Accent 6" w:uiPriority="73"/>
+    <w:lsdException w:name="Subtle Emphasis" w:uiPriority="19" w:qFormat="1"/>
+    <w:lsdException w:name="Intense Emphasis" w:uiPriority="21" w:qFormat="1"/>
+    <w:lsdException w:name="Subtle Reference" w:uiPriority="31" w:qFormat="1"/>
+    <w:lsdException w:name="Intense Reference" w:uiPriority="32" w:qFormat="1"/>
+    <w:lsdException w:name="Book Title" w:uiPriority="33" w:qFormat="1"/>
+    <w:lsdException w:name="Bibliography" w:semiHidden="1" w:uiPriority="37" w:unhideWhenUsed="1"/>
+    <w:lsdException w:name="TOC Heading" w:semiHidden="1" w:uiPriority="39" w:unhideWhenUsed="1" w:qFormat="1"/>
+    <w:lsdException w:name="Plain Table 1" w:uiPriority="41"/>
+    <w:lsdException w:name="Plain Table 2" w:uiPriority="42"/>
+    <w:lsdException w:name="Plain Table 3" w:uiPriority="43"/>
+    <w:lsdException w:name="Plain Table 4" w:uiPriority="44"/>
+    <w:lsdException w:name="Plain Table 5" w:uiPriority="45"/>
+    <w:lsdException w:name="Grid Table Light" w:uiPriority="40"/>
+    <w:lsdException w:name="Grid Table 1 Light" w:uiPriority="46"/>
+    <w:lsdException w:name="Grid Table 2" w:uiPriority="47"/>
+    <w:lsdException w:name="Grid Table 3" w:uiPriority="48"/>
+    <w:lsdException w:name="Grid Table 4" w:uiPriority="49"/>
+    <w:lsdException w:name="Grid Table 5 Dark" w:uiPriority="50"/>
+    <w:lsdException w:name="Grid Table 6 Colorful" w:uiPriority="51"/>
+    <w:lsdException w:name="Grid Table 7 Colorful" w:uiPriority="52"/>
+    <w:lsdException w:name="Grid Table 1 Light Accent 1" w:uiPriority="46"/>
+    <w:lsdException w:name="Grid Table 2 Accent 1" w:uiPriority="47"/>
+    <w:lsdException w:name="Grid Table 3 Accent 1" w:uiPriority="48"/>
+    <w:lsdException w:name="Grid Table 4 Accent 1" w:uiPriority="49"/>
+    <w:lsdException w:name="Grid Table 5 Dark Accent 1" w:uiPriority="50"/>
+    <w:lsdException w:name="Grid Table 6 Colorful Accent 1" w:uiPriority="51"/>
+    <w:lsdException w:name="Grid Table 7 Colorful Accent 1" w:uiPriority="52"/>
+    <w:lsdException w:name="Grid Table 1 Light Accent 2" w:uiPriority="46"/>
+    <w:lsdException w:name="Grid Table 2 Accent 2" w:uiPriority="47"/>
+    <w:lsdException w:name="Grid Table 3 Accent 2" w:uiPriority="48"/>
+    <w:lsdException w:name="Grid Table 4 Accent 2" w:uiPriority="49"/>
+    <w:lsdException w:name="Grid Table 5 Dark Accent 2" w:uiPriority="50"/>
+    <w:lsdException w:name="Grid Table 6 Colorful Accent 2" w:uiPriority="51"/>
+    <w:lsdException w:name="Grid Table 7 Colorful Accent 2" w:uiPriority="52"/>
+    <w:lsdException w:name="Grid Table 1 Light Accent 3" w:uiPriority="46"/>
+    <w:lsdException w:name="Grid Table 2 Accent 3" w:uiPriority="47"/>
+    <w:lsdException w:name="Grid Table 3 Accent 3" w:uiPriority="48"/>
+    <w:lsdException w:name="Grid Table 4 Accent 3" w:uiPriority="49"/>
+    <w:lsdException w:name="Grid Table 5 Dark Accent 3" w:uiPriority="50"/>
+    <w:lsdException w:name="Grid Table 6 Colorful Accent 3" w:uiPriority="51"/>
+    <w:lsdException w:name="Grid Table 7 Colorful Accent 3" w:uiPriority="52"/>
+    <w:lsdException w:name="Grid Table 1 Light Accent 4" w:uiPriority="46"/>
+    <w:lsdException w:name="Grid Table 2 Accent 4" w:uiPriority="47"/>
+    <w:lsdException w:name="Grid Table 3 Accent 4" w:uiPriority="48"/>
+    <w:lsdException w:name="Grid Table 4 Accent 4" w:uiPriority="49"/>
+    <w:lsdException w:name="Grid Table 5 Dark Accent 4" w:uiPriority="50"/>
+    <w:lsdException w:name="Grid Table 6 Colorful Accent 4" w:uiPriority="51"/>
+    <w:lsdException w:name="Grid Table 7 Colorful Accent 4" w:uiPriority="52"/>
+    <w:lsdException w:name="Grid Table 1 Light Accent 5" w:uiPriority="46"/>
+    <w:lsdException w:name="Grid Table 2 Accent 5" w:uiPriority="47"/>
+    <w:lsdException w:name="Grid Table 3 Accent 5" w:uiPriority="48"/>
+    <w:lsdException w:name="Grid Table 4 Accent 5" w:uiPriority="49"/>
+    <w:lsdException w:name="Grid Table 5 Dark Accent 5" w:uiPriority="50"/>
+    <w:lsdException w:name="Grid Table 6 Colorful Accent 5" w:uiPriority="51"/>
+    <w:lsdException w:name="Grid Table 7 Colorful Accent 5" w:uiPriority="52"/>
+    <w:lsdException w:name="Grid Table 1 Light Accent 6" w:uiPriority="46"/>
+    <w:lsdException w:name="Grid Table 2 Accent 6" w:uiPriority="47"/>
+    <w:lsdException w:name="Grid Table 3 Accent 6" w:uiPriority="48"/>
+    <w:lsdException w:name="Grid Table 4 Accent 6" w:uiPriority="49"/>
+    <w:lsdException w:name="Grid Table 5 Dark Accent 6" w:uiPriority="50"/>
+    <w:lsdException w:name="Grid Table 6 Colorful Accent 6" w:uiPriority="51"/>
+    <w:lsdException w:name="Grid Table 7 Colorful Accent 6" w:uiPriority="52"/>
+    <w:lsdException w:name="List Table 1 Light" w:uiPriority="46"/>
+    <w:lsdException w:name="List Table 2" w:uiPriority="47"/>
+    <w:lsdException w:name="List Table 3" w:uiPriority="48"/>
+    <w:lsdException w:name="List Table 4" w:uiPriority="49"/>
+    <w:lsdException w:name="List Table 5 Dark" w:uiPriority="50"/>
+    <w:lsdException w:name="List Table 6 Colorful" w:uiPriority="51"/>
+    <w:lsdException w:name="List Table 7 Colorful" w:uiPriority="52"/>
+    <w:lsdException w:name="List Table 1 Light Accent 1" w:uiPriority="46"/>
+    <w:lsdException w:name="List Table 2 Accent 1" w:uiPriority="47"/>
+    <w:lsdException w:name="List Table 3 Accent 1" w:uiPriority="48"/>
+    <w:lsdException w:name="List Table 4 Accent 1" w:uiPriority="49"/>
+    <w:lsdException w:name="List Table 5 Dark Accent 1" w:uiPriority="50"/>
+    <w:lsdException w:name="List Table 6 Colorful Accent 1" w:uiPriority="51"/>
+    <w:lsdException w:name="List Table 7 Colorful Accent 1" w:uiPriority="52"/>
+    <w:lsdException w:name="List Table 1 Light Accent 2" w:uiPriority="46"/>
+    <w:lsdException w:name="List Table 2 Accent 2" w:uiPriority="47"/>
+    <w:lsdException w:name="List Table 3 Accent 2" w:uiPriority="48"/>
+    <w:lsdException w:name="List Table 4 Accent 2" w:uiPriority="49"/>
+    <w:lsdException w:name="List Table 5 Dark Accent 2" w:uiPriority="50"/>
+    <w:lsdException w:name="List Table 6 Colorful Accent 2" w:uiPriority="51"/>
+    <w:lsdException w:name="List Table 7 Colorful Accent 2" w:uiPriority="52"/>
+    <w:lsdException w:name="List Table 1 Light Accent 3" w:uiPriority="46"/>
+    <w:lsdException w:name="List Table 2 Accent 3" w:uiPriority="47"/>
+    <w:lsdException w:name="List Table 3 Accent 3" w:uiPriority="48"/>
+    <w:lsdException w:name="List Table 4 Accent 3" w:uiPriority="49"/>
+    <w:lsdException w:name="List Table 5 Dark Accent 3" w:uiPriority="50"/>
+    <w:lsdException w:name="List Table 6 Colorful Accent 3" w:uiPriority="51"/>
+    <w:lsdException w:name="List Table 7 Colorful Accent 3" w:uiPriority="52"/>
+    <w:lsdException w:name="List Table 1 Light Accent 4" w:uiPriority="46"/>
+    <w:lsdException w:name="List Table 2 Accent 4" w:uiPriority="47"/>
+    <w:lsdException w:name="List Table 3 Accent 4" w:uiPriority="48"/>
+    <w:lsdException w:name="List Table 4 Accent 4" w:uiPriority="49"/>
+    <w:lsdException w:name="List Table 5 Dark Accent 4" w:uiPriority="50"/>
+    <w:lsdException w:name="List Table 6 Colorful Accent 4" w:uiPriority="51"/>
+    <w:lsdException w:name="List Table 7 Colorful Accent 4" w:uiPriority="52"/>
+    <w:lsdException w:name="List Table 1 Light Accent 5" w:uiPriority="46"/>
+    <w:lsdException w:name="List Table 2 Accent 5" w:uiPriority="47"/>
+    <w:lsdException w:name="List Table 3 Accent 5" w:uiPriority="48"/>
+    <w:lsdException w:name="List Table 4 Accent 5" w:uiPriority="49"/>
+    <w:lsdException w:name="List Table 5 Dark Accent 5" w:uiPriority="50"/>
+    <w:lsdException w:name="List Table 6 Colorful Accent 5" w:uiPriority="51"/>
+    <w:lsdException w:name="List Table 7 Colorful Accent 5" w:uiPriority="52"/>
+    <w:lsdException w:name="List Table 1 Light Accent 6" w:uiPriority="46"/>
+    <w:lsdException w:name="List Table 2 Accent 6" w:uiPriority="47"/>
+    <w:lsdException w:name="List Table 3 Accent 6" w:uiPriority="48"/>
+    <w:lsdException w:name="List Table 4 Accent 6" w:uiPriority="49"/>
+    <w:lsdException w:name="List Table 5 Dark Accent 6" w:uiPriority="50"/>
+    <w:lsdException w:name="List Table 6 Colorful Accent 6" w:uiPriority="51"/>
+    <w:lsdException w:name="List Table 7 Colorful Accent 6" w:uiPriority="52"/>
   </w:latentStyles>
   <w:style w:type="paragraph" w:default="1" w:styleId="Normal">
     <w:name w:val="Normal"/>
@@ -520,7 +783,6 @@
     <w:uiPriority w:val="99"/>
     <w:semiHidden/>
     <w:unhideWhenUsed/>
-    <w:qFormat/>
     <w:tblPr>
       <w:tblInd w:w="0" w:type="dxa"/>
       <w:tblCellMar>
@@ -596,7 +858,6 @@
       <w:spacing w:after="0" w:line="240" w:lineRule="auto"/>
     </w:pPr>
     <w:tblPr>
-      <w:tblInd w:w="0" w:type="dxa"/>
       <w:tblBorders>
         <w:top w:val="single" w:sz="4" w:space="0" w:color="000000" w:themeColor="text1"/>
         <w:left w:val="single" w:sz="4" w:space="0" w:color="000000" w:themeColor="text1"/>
@@ -605,245 +866,9 @@
         <w:insideH w:val="single" w:sz="4" w:space="0" w:color="000000" w:themeColor="text1"/>
         <w:insideV w:val="single" w:sz="4" w:space="0" w:color="000000" w:themeColor="text1"/>
       </w:tblBorders>
-      <w:tblCellMar>
-        <w:top w:w="0" w:type="dxa"/>
-        <w:left w:w="108" w:type="dxa"/>
-        <w:bottom w:w="0" w:type="dxa"/>
-        <w:right w:w="108" w:type="dxa"/>
-      </w:tblCellMar>
     </w:tblPr>
   </w:style>
 </w:styles>
-</file>
-
-<file path=word/charts/chart1.xml><?xml version="1.0" encoding="utf-8"?>
-<c:chartSpace xmlns:c="http://schemas.openxmlformats.org/drawingml/2006/chart" xmlns:a="http://schemas.openxmlformats.org/drawingml/2006/main" xmlns:r="http://schemas.openxmlformats.org/officeDocument/2006/relationships">
-  <c:date1904 val="1"/>
-  <c:lang val="en-US"/>
-  <c:chart>
-    <c:view3D>
-      <c:perspective val="30"/>
-    </c:view3D>
-    <c:plotArea>
-      <c:layout/>
-      <c:bar3DChart>
-        <c:barDir val="col"/>
-        <c:grouping val="standard"/>
-        <c:ser>
-          <c:idx val="0"/>
-          <c:order val="0"/>
-          <c:tx>
-            <c:strRef>
-              <c:f>Sheet1!$B$1</c:f>
-              <c:strCache>
-                <c:ptCount val="1"/>
-                <c:pt idx="0">
-                  <c:v>Canadian</c:v>
-                </c:pt>
-              </c:strCache>
-            </c:strRef>
-          </c:tx>
-          <c:cat>
-            <c:strRef>
-              <c:f>Sheet1!$A$2:$A$5</c:f>
-              <c:strCache>
-                <c:ptCount val="4"/>
-                <c:pt idx="0">
-                  <c:v>Morpho</c:v>
-                </c:pt>
-                <c:pt idx="1">
-                  <c:v>Housefly</c:v>
-                </c:pt>
-                <c:pt idx="2">
-                  <c:v>Fruitfly</c:v>
-                </c:pt>
-                <c:pt idx="3">
-                  <c:v>Luna Moth</c:v>
-                </c:pt>
-              </c:strCache>
-            </c:strRef>
-          </c:cat>
-          <c:val>
-            <c:numRef>
-              <c:f>Sheet1!$B$2:$B$5</c:f>
-              <c:numCache>
-                <c:formatCode>General</c:formatCode>
-                <c:ptCount val="4"/>
-                <c:pt idx="0">
-                  <c:v>4.3</c:v>
-                </c:pt>
-                <c:pt idx="1">
-                  <c:v>2.5</c:v>
-                </c:pt>
-                <c:pt idx="2">
-                  <c:v>0.5</c:v>
-                </c:pt>
-                <c:pt idx="3">
-                  <c:v>4.5</c:v>
-                </c:pt>
-              </c:numCache>
-            </c:numRef>
-          </c:val>
-        </c:ser>
-        <c:ser>
-          <c:idx val="1"/>
-          <c:order val="1"/>
-          <c:tx>
-            <c:strRef>
-              <c:f>Sheet1!$C$1</c:f>
-              <c:strCache>
-                <c:ptCount val="1"/>
-                <c:pt idx="0">
-                  <c:v>USA</c:v>
-                </c:pt>
-              </c:strCache>
-            </c:strRef>
-          </c:tx>
-          <c:cat>
-            <c:strRef>
-              <c:f>Sheet1!$A$2:$A$5</c:f>
-              <c:strCache>
-                <c:ptCount val="4"/>
-                <c:pt idx="0">
-                  <c:v>Morpho</c:v>
-                </c:pt>
-                <c:pt idx="1">
-                  <c:v>Housefly</c:v>
-                </c:pt>
-                <c:pt idx="2">
-                  <c:v>Fruitfly</c:v>
-                </c:pt>
-                <c:pt idx="3">
-                  <c:v>Luna Moth</c:v>
-                </c:pt>
-              </c:strCache>
-            </c:strRef>
-          </c:cat>
-          <c:val>
-            <c:numRef>
-              <c:f>Sheet1!$C$2:$C$5</c:f>
-              <c:numCache>
-                <c:formatCode>General</c:formatCode>
-                <c:ptCount val="4"/>
-                <c:pt idx="0">
-                  <c:v>2.4</c:v>
-                </c:pt>
-                <c:pt idx="1">
-                  <c:v>2.2000000000000002</c:v>
-                </c:pt>
-                <c:pt idx="2">
-                  <c:v>0.8</c:v>
-                </c:pt>
-                <c:pt idx="3">
-                  <c:v>3.5</c:v>
-                </c:pt>
-              </c:numCache>
-            </c:numRef>
-          </c:val>
-        </c:ser>
-        <c:ser>
-          <c:idx val="2"/>
-          <c:order val="2"/>
-          <c:tx>
-            <c:strRef>
-              <c:f>Sheet1!$D$1</c:f>
-              <c:strCache>
-                <c:ptCount val="1"/>
-                <c:pt idx="0">
-                  <c:v>China</c:v>
-                </c:pt>
-              </c:strCache>
-            </c:strRef>
-          </c:tx>
-          <c:cat>
-            <c:strRef>
-              <c:f>Sheet1!$A$2:$A$5</c:f>
-              <c:strCache>
-                <c:ptCount val="4"/>
-                <c:pt idx="0">
-                  <c:v>Morpho</c:v>
-                </c:pt>
-                <c:pt idx="1">
-                  <c:v>Housefly</c:v>
-                </c:pt>
-                <c:pt idx="2">
-                  <c:v>Fruitfly</c:v>
-                </c:pt>
-                <c:pt idx="3">
-                  <c:v>Luna Moth</c:v>
-                </c:pt>
-              </c:strCache>
-            </c:strRef>
-          </c:cat>
-          <c:val>
-            <c:numRef>
-              <c:f>Sheet1!$D$2:$D$5</c:f>
-              <c:numCache>
-                <c:formatCode>General</c:formatCode>
-                <c:ptCount val="4"/>
-                <c:pt idx="0">
-                  <c:v>2</c:v>
-                </c:pt>
-                <c:pt idx="1">
-                  <c:v>1.8</c:v>
-                </c:pt>
-                <c:pt idx="2">
-                  <c:v>1.2</c:v>
-                </c:pt>
-                <c:pt idx="3">
-                  <c:v>5</c:v>
-                </c:pt>
-              </c:numCache>
-            </c:numRef>
-          </c:val>
-        </c:ser>
-        <c:shape val="cone"/>
-        <c:axId val="120674176"/>
-        <c:axId val="160750208"/>
-        <c:axId val="59298688"/>
-      </c:bar3DChart>
-      <c:catAx>
-        <c:axId val="120674176"/>
-        <c:scaling>
-          <c:orientation val="minMax"/>
-        </c:scaling>
-        <c:axPos val="b"/>
-        <c:tickLblPos val="nextTo"/>
-        <c:crossAx val="160750208"/>
-        <c:crosses val="autoZero"/>
-        <c:auto val="1"/>
-        <c:lblAlgn val="ctr"/>
-        <c:lblOffset val="100"/>
-      </c:catAx>
-      <c:valAx>
-        <c:axId val="160750208"/>
-        <c:scaling>
-          <c:orientation val="minMax"/>
-        </c:scaling>
-        <c:axPos val="l"/>
-        <c:majorGridlines/>
-        <c:numFmt formatCode="General" sourceLinked="1"/>
-        <c:tickLblPos val="nextTo"/>
-        <c:crossAx val="120674176"/>
-        <c:crosses val="autoZero"/>
-        <c:crossBetween val="between"/>
-      </c:valAx>
-      <c:serAx>
-        <c:axId val="59298688"/>
-        <c:scaling>
-          <c:orientation val="minMax"/>
-        </c:scaling>
-        <c:delete val="1"/>
-        <c:axPos val="b"/>
-        <c:tickLblPos val="none"/>
-        <c:crossAx val="160750208"/>
-        <c:crosses val="autoZero"/>
-      </c:serAx>
-    </c:plotArea>
-    <c:plotVisOnly val="1"/>
-  </c:chart>
-  <c:externalData r:id="rId1"/>
-</c:chartSpace>
 </file>
 
 <file path=word/theme/theme1.xml><?xml version="1.0" encoding="utf-8"?>
@@ -1127,4 +1152,16 @@
   <a:objectDefaults/>
   <a:extraClrSchemeLst/>
 </a:theme>
+</file>
+
+<file path=customXml/item1.xml><?xml version="1.0" encoding="utf-8"?>
+<b:Sources xmlns:b="http://schemas.openxmlformats.org/officeDocument/2006/bibliography" xmlns="http://schemas.openxmlformats.org/officeDocument/2006/bibliography" SelectedStyle="\APASixthEditionOfficeOnline.xsl" StyleName="APA" Version="6"/>
+</file>
+
+<file path=customXml/itemProps1.xml><?xml version="1.0" encoding="utf-8"?>
+<ds:datastoreItem xmlns:ds="http://schemas.openxmlformats.org/officeDocument/2006/customXml" ds:itemID="{116BB4E2-8364-49EB-9F56-5EB2A5B5E433}">
+  <ds:schemaRefs>
+    <ds:schemaRef ds:uri="http://schemas.openxmlformats.org/officeDocument/2006/bibliography"/>
+  </ds:schemaRefs>
+</ds:datastoreItem>
 </file>
</xml_diff>